<commit_message>
git forced me to commit
</commit_message>
<xml_diff>
--- a/hw4/hw4_instruction.docx
+++ b/hw4/hw4_instruction.docx
@@ -6,39 +6,18 @@
       <w:pPr>
         <w:rPr>
           <w:rFonts w:hint="eastAsia"/>
-        </w:rPr>
-      </w:pPr>
-      <w:r>
-        <w:fldChar w:fldCharType="begin"/>
-      </w:r>
-      <w:r>
-        <w:instrText xml:space="preserve"> HYPERLINK "</w:instrText>
-      </w:r>
-      <w:r>
-        <w:instrText>https://github.com/malecki/qmssviz/tree/hw4/hw4</w:instrText>
-      </w:r>
-      <w:r>
-        <w:instrText xml:space="preserve">" </w:instrText>
-      </w:r>
-      <w:r>
-        <w:fldChar w:fldCharType="separate"/>
-      </w:r>
-      <w:r>
-        <w:rPr>
-          <w:rStyle w:val="a3"/>
-        </w:rPr>
-        <w:t>https://github.com/malecki/qmssviz/tree/hw4/hw4</w:t>
-      </w:r>
-      <w:r>
-        <w:fldChar w:fldCharType="end"/>
-      </w:r>
-    </w:p>
-    <w:p>
-      <w:pPr>
-        <w:rPr>
-          <w:rFonts w:hint="eastAsia"/>
-        </w:rPr>
-      </w:pPr>
+          <w:sz w:val="20"/>
+        </w:rPr>
+      </w:pPr>
+      <w:hyperlink r:id="rId6" w:history="1">
+        <w:r>
+          <w:rPr>
+            <w:rStyle w:val="a3"/>
+            <w:sz w:val="20"/>
+          </w:rPr>
+          <w:t>https://github.com/malecki/qmssviz/tree/hw4/hw4</w:t>
+        </w:r>
+      </w:hyperlink>
     </w:p>
     <w:p>
       <w:pPr>
@@ -50,7 +29,7 @@
         <w:rPr>
           <w:rFonts w:ascii="Helvetica Neue" w:eastAsia="Times New Roman" w:hAnsi="Helvetica Neue" w:cs="Times New Roman"/>
           <w:color w:val="333333"/>
-          <w:sz w:val="35"/>
+          <w:sz w:val="28"/>
           <w:szCs w:val="35"/>
         </w:rPr>
       </w:pPr>
@@ -58,7 +37,7 @@
         <w:rPr>
           <w:rFonts w:ascii="Helvetica Neue" w:eastAsia="Times New Roman" w:hAnsi="Helvetica Neue" w:cs="Times New Roman"/>
           <w:color w:val="333333"/>
-          <w:sz w:val="35"/>
+          <w:sz w:val="28"/>
           <w:szCs w:val="35"/>
         </w:rPr>
         <w:t>HW4: make a plot in your browser</w:t>
@@ -71,7 +50,7 @@
         <w:rPr>
           <w:rFonts w:ascii="Helvetica Neue" w:hAnsi="Helvetica Neue"/>
           <w:color w:val="333333"/>
-          <w:sz w:val="25"/>
+          <w:sz w:val="22"/>
           <w:szCs w:val="25"/>
         </w:rPr>
       </w:pPr>
@@ -79,37 +58,17 @@
         <w:rPr>
           <w:rFonts w:ascii="Helvetica Neue" w:hAnsi="Helvetica Neue"/>
           <w:color w:val="333333"/>
-          <w:sz w:val="25"/>
+          <w:sz w:val="22"/>
           <w:szCs w:val="25"/>
         </w:rPr>
-        <w:t xml:space="preserve">As usual, this is an </w:t>
-      </w:r>
-      <w:proofErr w:type="gramStart"/>
-      <w:r>
-        <w:rPr>
-          <w:rFonts w:ascii="Helvetica Neue" w:hAnsi="Helvetica Neue"/>
-          <w:color w:val="333333"/>
-          <w:sz w:val="25"/>
-          <w:szCs w:val="25"/>
-        </w:rPr>
-        <w:t>open ended</w:t>
-      </w:r>
-      <w:proofErr w:type="gramEnd"/>
-      <w:r>
-        <w:rPr>
-          <w:rFonts w:ascii="Helvetica Neue" w:hAnsi="Helvetica Neue"/>
-          <w:color w:val="333333"/>
-          <w:sz w:val="25"/>
-          <w:szCs w:val="25"/>
-        </w:rPr>
-        <w:t xml:space="preserve"> assignment:</w:t>
+        <w:t>As usual, this is an open ended assignment:</w:t>
       </w:r>
       <w:r>
         <w:rPr>
           <w:rStyle w:val="apple-converted-space"/>
           <w:rFonts w:ascii="Helvetica Neue" w:hAnsi="Helvetica Neue"/>
           <w:color w:val="333333"/>
-          <w:sz w:val="25"/>
+          <w:sz w:val="22"/>
           <w:szCs w:val="25"/>
         </w:rPr>
         <w:t> </w:t>
@@ -119,7 +78,7 @@
           <w:rStyle w:val="a5"/>
           <w:rFonts w:ascii="Helvetica Neue" w:hAnsi="Helvetica Neue"/>
           <w:color w:val="333333"/>
-          <w:sz w:val="25"/>
+          <w:sz w:val="22"/>
           <w:szCs w:val="25"/>
         </w:rPr>
         <w:t>make a plot of some data</w:t>
@@ -128,7 +87,7 @@
         <w:rPr>
           <w:rFonts w:ascii="Helvetica Neue" w:hAnsi="Helvetica Neue"/>
           <w:color w:val="333333"/>
-          <w:sz w:val="25"/>
+          <w:sz w:val="22"/>
           <w:szCs w:val="25"/>
         </w:rPr>
         <w:t>. You get to pick the data, decide what you want to do with it, and then fight with d3 and svg to make it show up in your browser.</w:t>
@@ -141,7 +100,7 @@
         <w:rPr>
           <w:rFonts w:ascii="Helvetica Neue" w:hAnsi="Helvetica Neue"/>
           <w:color w:val="333333"/>
-          <w:sz w:val="25"/>
+          <w:sz w:val="22"/>
           <w:szCs w:val="25"/>
         </w:rPr>
       </w:pPr>
@@ -149,7 +108,7 @@
         <w:rPr>
           <w:rFonts w:ascii="Helvetica Neue" w:hAnsi="Helvetica Neue"/>
           <w:color w:val="333333"/>
-          <w:sz w:val="25"/>
+          <w:sz w:val="22"/>
           <w:szCs w:val="25"/>
         </w:rPr>
         <w:t>This directory contains a template that will work. You may copy the contents of these files into a new</w:t>
@@ -159,7 +118,7 @@
           <w:rStyle w:val="apple-converted-space"/>
           <w:rFonts w:ascii="Helvetica Neue" w:hAnsi="Helvetica Neue"/>
           <w:color w:val="333333"/>
-          <w:sz w:val="25"/>
+          <w:sz w:val="22"/>
           <w:szCs w:val="25"/>
         </w:rPr>
         <w:t> </w:t>
@@ -169,7 +128,7 @@
           <w:rStyle w:val="a5"/>
           <w:rFonts w:ascii="Helvetica Neue" w:hAnsi="Helvetica Neue"/>
           <w:color w:val="333333"/>
-          <w:sz w:val="25"/>
+          <w:sz w:val="22"/>
           <w:szCs w:val="25"/>
         </w:rPr>
         <w:t>plunk</w:t>
@@ -178,17 +137,26 @@
         <w:rPr>
           <w:rFonts w:ascii="Helvetica Neue" w:hAnsi="Helvetica Neue"/>
           <w:color w:val="333333"/>
-          <w:sz w:val="25"/>
+          <w:sz w:val="22"/>
           <w:szCs w:val="25"/>
         </w:rPr>
         <w:t>, or create a</w:t>
+      </w:r>
+      <w:r>
+        <w:rPr>
+          <w:rFonts w:ascii="Helvetica Neue" w:hAnsi="Helvetica Neue" w:hint="eastAsia"/>
+          <w:color w:val="333333"/>
+          <w:sz w:val="22"/>
+          <w:szCs w:val="25"/>
+        </w:rPr>
+        <w:t xml:space="preserve"> </w:t>
       </w:r>
       <w:r>
         <w:rPr>
           <w:rStyle w:val="a5"/>
           <w:rFonts w:ascii="Helvetica Neue" w:hAnsi="Helvetica Neue"/>
           <w:color w:val="333333"/>
-          <w:sz w:val="25"/>
+          <w:sz w:val="22"/>
           <w:szCs w:val="25"/>
         </w:rPr>
         <w:t>gist</w:t>
@@ -198,7 +166,7 @@
           <w:rStyle w:val="apple-converted-space"/>
           <w:rFonts w:ascii="Helvetica Neue" w:hAnsi="Helvetica Neue"/>
           <w:color w:val="333333"/>
-          <w:sz w:val="25"/>
+          <w:sz w:val="22"/>
           <w:szCs w:val="25"/>
         </w:rPr>
         <w:t> </w:t>
@@ -207,7 +175,7 @@
         <w:rPr>
           <w:rFonts w:ascii="Helvetica Neue" w:hAnsi="Helvetica Neue"/>
           <w:color w:val="333333"/>
-          <w:sz w:val="25"/>
+          <w:sz w:val="22"/>
           <w:szCs w:val="25"/>
         </w:rPr>
         <w:t>that will live on</w:t>
@@ -217,7 +185,7 @@
           <w:rStyle w:val="apple-converted-space"/>
           <w:rFonts w:ascii="Helvetica Neue" w:hAnsi="Helvetica Neue"/>
           <w:color w:val="333333"/>
-          <w:sz w:val="25"/>
+          <w:sz w:val="22"/>
           <w:szCs w:val="25"/>
         </w:rPr>
         <w:t> </w:t>
@@ -227,7 +195,7 @@
           <w:rStyle w:val="a5"/>
           <w:rFonts w:ascii="Helvetica Neue" w:hAnsi="Helvetica Neue"/>
           <w:color w:val="333333"/>
-          <w:sz w:val="25"/>
+          <w:sz w:val="22"/>
           <w:szCs w:val="25"/>
         </w:rPr>
         <w:t>blocks</w:t>
@@ -236,7 +204,7 @@
         <w:rPr>
           <w:rFonts w:ascii="Helvetica Neue" w:hAnsi="Helvetica Neue"/>
           <w:color w:val="333333"/>
-          <w:sz w:val="25"/>
+          <w:sz w:val="22"/>
           <w:szCs w:val="25"/>
         </w:rPr>
         <w:t>.</w:t>
@@ -249,7 +217,7 @@
         <w:rPr>
           <w:rFonts w:ascii="Helvetica Neue" w:hAnsi="Helvetica Neue"/>
           <w:color w:val="333333"/>
-          <w:sz w:val="25"/>
+          <w:sz w:val="22"/>
           <w:szCs w:val="25"/>
         </w:rPr>
       </w:pPr>
@@ -257,7 +225,7 @@
         <w:rPr>
           <w:rFonts w:ascii="Helvetica Neue" w:hAnsi="Helvetica Neue"/>
           <w:color w:val="333333"/>
-          <w:sz w:val="25"/>
+          <w:sz w:val="22"/>
           <w:szCs w:val="25"/>
         </w:rPr>
         <w:t>Again following the pattern of other homeworks, there are several parts to the assignment. The first NNN are the minimum needed for the assignment to be accepted. Adding additional complexity will earn additional credit,</w:t>
@@ -270,7 +238,7 @@
         <w:rPr>
           <w:rFonts w:ascii="Helvetica Neue" w:eastAsia="Times New Roman" w:hAnsi="Helvetica Neue" w:cs="Times New Roman"/>
           <w:color w:val="333333"/>
-          <w:sz w:val="25"/>
+          <w:sz w:val="22"/>
           <w:szCs w:val="25"/>
         </w:rPr>
       </w:pPr>
@@ -278,7 +246,7 @@
         <w:rPr>
           <w:rFonts w:ascii="Helvetica Neue" w:eastAsia="Times New Roman" w:hAnsi="Helvetica Neue" w:cs="Times New Roman"/>
           <w:color w:val="333333"/>
-          <w:sz w:val="25"/>
+          <w:sz w:val="22"/>
           <w:szCs w:val="25"/>
         </w:rPr>
         <w:t>Data sources</w:t>
@@ -291,7 +259,7 @@
         <w:rPr>
           <w:rFonts w:ascii="Helvetica Neue" w:hAnsi="Helvetica Neue"/>
           <w:color w:val="333333"/>
-          <w:sz w:val="25"/>
+          <w:sz w:val="22"/>
           <w:szCs w:val="25"/>
         </w:rPr>
       </w:pPr>
@@ -299,7 +267,7 @@
         <w:rPr>
           <w:rFonts w:ascii="Helvetica Neue" w:hAnsi="Helvetica Neue"/>
           <w:color w:val="333333"/>
-          <w:sz w:val="25"/>
+          <w:sz w:val="22"/>
           <w:szCs w:val="25"/>
         </w:rPr>
         <w:t>You may choose data of your own from your project or from homework 3. Format it for consumption by javascript, either as json or csv, with names you can explain and parameterize.</w:t>
@@ -312,7 +280,7 @@
         <w:rPr>
           <w:rFonts w:ascii="Helvetica Neue" w:eastAsia="Times New Roman" w:hAnsi="Helvetica Neue" w:cs="Times New Roman"/>
           <w:color w:val="333333"/>
-          <w:sz w:val="30"/>
+          <w:sz w:val="24"/>
           <w:szCs w:val="30"/>
         </w:rPr>
       </w:pPr>
@@ -320,7 +288,7 @@
         <w:rPr>
           <w:rFonts w:ascii="Helvetica Neue" w:eastAsia="Times New Roman" w:hAnsi="Helvetica Neue" w:cs="Times New Roman"/>
           <w:color w:val="333333"/>
-          <w:sz w:val="30"/>
+          <w:sz w:val="24"/>
           <w:szCs w:val="30"/>
         </w:rPr>
         <w:t>Requirements</w:t>
@@ -338,16 +306,16 @@
         <w:rPr>
           <w:rFonts w:ascii="Helvetica Neue" w:eastAsia="Times New Roman" w:hAnsi="Helvetica Neue" w:cs="Times New Roman"/>
           <w:color w:val="333333"/>
-          <w:sz w:val="25"/>
-          <w:szCs w:val="25"/>
-        </w:rPr>
-      </w:pPr>
-      <w:r>
-        <w:rPr>
-          <w:rFonts w:ascii="Helvetica Neue" w:eastAsia="Times New Roman" w:hAnsi="Helvetica Neue" w:cs="Times New Roman"/>
-          <w:color w:val="333333"/>
-          <w:sz w:val="25"/>
-          <w:szCs w:val="25"/>
+          <w:sz w:val="22"/>
+          <w:szCs w:val="22"/>
+        </w:rPr>
+      </w:pPr>
+      <w:r>
+        <w:rPr>
+          <w:rFonts w:ascii="Helvetica Neue" w:eastAsia="Times New Roman" w:hAnsi="Helvetica Neue" w:cs="Times New Roman"/>
+          <w:color w:val="333333"/>
+          <w:sz w:val="22"/>
+          <w:szCs w:val="22"/>
         </w:rPr>
         <w:t>Describe the graph(s) you want to make. When pseudocode helps for succinctness and clarity, use it. You may also include or link to a bitmap prototype generated in R, or even svg generated by gridsvg.</w:t>
       </w:r>
@@ -364,16 +332,16 @@
         <w:rPr>
           <w:rFonts w:ascii="Helvetica Neue" w:eastAsia="Times New Roman" w:hAnsi="Helvetica Neue" w:cs="Times New Roman"/>
           <w:color w:val="333333"/>
-          <w:sz w:val="25"/>
-          <w:szCs w:val="25"/>
-        </w:rPr>
-      </w:pPr>
-      <w:r>
-        <w:rPr>
-          <w:rFonts w:ascii="Helvetica Neue" w:eastAsia="Times New Roman" w:hAnsi="Helvetica Neue" w:cs="Times New Roman"/>
-          <w:color w:val="333333"/>
-          <w:sz w:val="25"/>
-          <w:szCs w:val="25"/>
+          <w:sz w:val="22"/>
+          <w:szCs w:val="22"/>
+        </w:rPr>
+      </w:pPr>
+      <w:r>
+        <w:rPr>
+          <w:rFonts w:ascii="Helvetica Neue" w:eastAsia="Times New Roman" w:hAnsi="Helvetica Neue" w:cs="Times New Roman"/>
+          <w:color w:val="333333"/>
+          <w:sz w:val="22"/>
+          <w:szCs w:val="22"/>
         </w:rPr>
         <w:t>Describe your data shape (a typical element that will be bound to some element's</w:t>
       </w:r>
@@ -382,8 +350,8 @@
           <w:rStyle w:val="apple-converted-space"/>
           <w:rFonts w:ascii="Helvetica Neue" w:eastAsia="Times New Roman" w:hAnsi="Helvetica Neue" w:cs="Times New Roman"/>
           <w:color w:val="333333"/>
-          <w:sz w:val="25"/>
-          <w:szCs w:val="25"/>
+          <w:sz w:val="22"/>
+          <w:szCs w:val="22"/>
         </w:rPr>
         <w:t> </w:t>
       </w:r>
@@ -392,6 +360,8 @@
           <w:rStyle w:val="HTML"/>
           <w:rFonts w:ascii="Consolas" w:hAnsi="Consolas"/>
           <w:color w:val="333333"/>
+          <w:sz w:val="22"/>
+          <w:szCs w:val="22"/>
         </w:rPr>
         <w:t>__data__</w:t>
       </w:r>
@@ -400,8 +370,8 @@
           <w:rStyle w:val="apple-converted-space"/>
           <w:rFonts w:ascii="Helvetica Neue" w:eastAsia="Times New Roman" w:hAnsi="Helvetica Neue" w:cs="Times New Roman"/>
           <w:color w:val="333333"/>
-          <w:sz w:val="25"/>
-          <w:szCs w:val="25"/>
+          <w:sz w:val="22"/>
+          <w:szCs w:val="22"/>
         </w:rPr>
         <w:t> </w:t>
       </w:r>
@@ -409,8 +379,8 @@
         <w:rPr>
           <w:rFonts w:ascii="Helvetica Neue" w:eastAsia="Times New Roman" w:hAnsi="Helvetica Neue" w:cs="Times New Roman"/>
           <w:color w:val="333333"/>
-          <w:sz w:val="25"/>
-          <w:szCs w:val="25"/>
+          <w:sz w:val="22"/>
+          <w:szCs w:val="22"/>
         </w:rPr>
         <w:t>property).</w:t>
       </w:r>
@@ -427,38 +397,18 @@
         <w:rPr>
           <w:rFonts w:ascii="Helvetica Neue" w:eastAsia="Times New Roman" w:hAnsi="Helvetica Neue" w:cs="Times New Roman"/>
           <w:color w:val="333333"/>
-          <w:sz w:val="25"/>
-          <w:szCs w:val="25"/>
-        </w:rPr>
-      </w:pPr>
-      <w:r>
-        <w:rPr>
-          <w:rFonts w:ascii="Helvetica Neue" w:eastAsia="Times New Roman" w:hAnsi="Helvetica Neue" w:cs="Times New Roman"/>
-          <w:color w:val="333333"/>
-          <w:sz w:val="25"/>
-          <w:szCs w:val="25"/>
-        </w:rPr>
-        <w:t xml:space="preserve">Create data, as json or </w:t>
-      </w:r>
-      <w:proofErr w:type="gramStart"/>
-      <w:r>
-        <w:rPr>
-          <w:rFonts w:ascii="Helvetica Neue" w:eastAsia="Times New Roman" w:hAnsi="Helvetica Neue" w:cs="Times New Roman"/>
-          <w:color w:val="333333"/>
-          <w:sz w:val="25"/>
-          <w:szCs w:val="25"/>
-        </w:rPr>
-        <w:t>csv, that</w:t>
-      </w:r>
-      <w:proofErr w:type="gramEnd"/>
-      <w:r>
-        <w:rPr>
-          <w:rFonts w:ascii="Helvetica Neue" w:eastAsia="Times New Roman" w:hAnsi="Helvetica Neue" w:cs="Times New Roman"/>
-          <w:color w:val="333333"/>
-          <w:sz w:val="25"/>
-          <w:szCs w:val="25"/>
-        </w:rPr>
-        <w:t xml:space="preserve"> meets the required data contract.</w:t>
+          <w:sz w:val="22"/>
+          <w:szCs w:val="22"/>
+        </w:rPr>
+      </w:pPr>
+      <w:r>
+        <w:rPr>
+          <w:rFonts w:ascii="Helvetica Neue" w:eastAsia="Times New Roman" w:hAnsi="Helvetica Neue" w:cs="Times New Roman"/>
+          <w:color w:val="333333"/>
+          <w:sz w:val="22"/>
+          <w:szCs w:val="22"/>
+        </w:rPr>
+        <w:t>Create data, as json or csv, that meets the required data contract.</w:t>
       </w:r>
     </w:p>
     <w:p>
@@ -473,16 +423,16 @@
         <w:rPr>
           <w:rFonts w:ascii="Helvetica Neue" w:eastAsia="Times New Roman" w:hAnsi="Helvetica Neue" w:cs="Times New Roman"/>
           <w:color w:val="333333"/>
-          <w:sz w:val="25"/>
-          <w:szCs w:val="25"/>
-        </w:rPr>
-      </w:pPr>
-      <w:r>
-        <w:rPr>
-          <w:rFonts w:ascii="Helvetica Neue" w:eastAsia="Times New Roman" w:hAnsi="Helvetica Neue" w:cs="Times New Roman"/>
-          <w:color w:val="333333"/>
-          <w:sz w:val="25"/>
-          <w:szCs w:val="25"/>
+          <w:sz w:val="22"/>
+          <w:szCs w:val="22"/>
+        </w:rPr>
+      </w:pPr>
+      <w:r>
+        <w:rPr>
+          <w:rFonts w:ascii="Helvetica Neue" w:eastAsia="Times New Roman" w:hAnsi="Helvetica Neue" w:cs="Times New Roman"/>
+          <w:color w:val="333333"/>
+          <w:sz w:val="22"/>
+          <w:szCs w:val="22"/>
         </w:rPr>
         <w:t>Load your data in js using the convenience</w:t>
       </w:r>
@@ -491,36 +441,67 @@
           <w:rStyle w:val="apple-converted-space"/>
           <w:rFonts w:ascii="Helvetica Neue" w:eastAsia="Times New Roman" w:hAnsi="Helvetica Neue" w:cs="Times New Roman"/>
           <w:color w:val="333333"/>
-          <w:sz w:val="25"/>
-          <w:szCs w:val="25"/>
+          <w:sz w:val="22"/>
+          <w:szCs w:val="22"/>
         </w:rPr>
         <w:t> </w:t>
       </w:r>
-      <w:proofErr w:type="gramStart"/>
       <w:r>
         <w:rPr>
           <w:rStyle w:val="HTML"/>
           <w:rFonts w:ascii="Consolas" w:hAnsi="Consolas"/>
           <w:color w:val="333333"/>
-        </w:rPr>
-        <w:t>d3.csv(</w:t>
-      </w:r>
-      <w:proofErr w:type="gramEnd"/>
+          <w:sz w:val="22"/>
+          <w:szCs w:val="22"/>
+        </w:rPr>
+        <w:t>d3.csv(file, error, data)</w:t>
+      </w:r>
+      <w:r>
+        <w:rPr>
+          <w:rStyle w:val="apple-converted-space"/>
+          <w:rFonts w:ascii="Helvetica Neue" w:eastAsia="Times New Roman" w:hAnsi="Helvetica Neue" w:cs="Times New Roman"/>
+          <w:color w:val="333333"/>
+          <w:sz w:val="22"/>
+          <w:szCs w:val="22"/>
+        </w:rPr>
+        <w:t> </w:t>
+      </w:r>
+      <w:r>
+        <w:rPr>
+          <w:rFonts w:ascii="Helvetica Neue" w:eastAsia="Times New Roman" w:hAnsi="Helvetica Neue" w:cs="Times New Roman"/>
+          <w:color w:val="333333"/>
+          <w:sz w:val="22"/>
+          <w:szCs w:val="22"/>
+        </w:rPr>
+        <w:t>or</w:t>
+      </w:r>
+      <w:r>
+        <w:rPr>
+          <w:rStyle w:val="apple-converted-space"/>
+          <w:rFonts w:ascii="Helvetica Neue" w:eastAsia="Times New Roman" w:hAnsi="Helvetica Neue" w:cs="Times New Roman"/>
+          <w:color w:val="333333"/>
+          <w:sz w:val="22"/>
+          <w:szCs w:val="22"/>
+        </w:rPr>
+        <w:t> </w:t>
+      </w:r>
       <w:r>
         <w:rPr>
           <w:rStyle w:val="HTML"/>
           <w:rFonts w:ascii="Consolas" w:hAnsi="Consolas"/>
           <w:color w:val="333333"/>
-        </w:rPr>
-        <w:t>file, error, data)</w:t>
+          <w:sz w:val="22"/>
+          <w:szCs w:val="22"/>
+        </w:rPr>
+        <w:t>d3.json(file, error, data)</w:t>
       </w:r>
       <w:r>
         <w:rPr>
           <w:rStyle w:val="apple-converted-space"/>
           <w:rFonts w:ascii="Helvetica Neue" w:eastAsia="Times New Roman" w:hAnsi="Helvetica Neue" w:cs="Times New Roman"/>
           <w:color w:val="333333"/>
-          <w:sz w:val="25"/>
-          <w:szCs w:val="25"/>
+          <w:sz w:val="22"/>
+          <w:szCs w:val="22"/>
         </w:rPr>
         <w:t> </w:t>
       </w:r>
@@ -528,18 +509,18 @@
         <w:rPr>
           <w:rFonts w:ascii="Helvetica Neue" w:eastAsia="Times New Roman" w:hAnsi="Helvetica Neue" w:cs="Times New Roman"/>
           <w:color w:val="333333"/>
-          <w:sz w:val="25"/>
-          <w:szCs w:val="25"/>
-        </w:rPr>
-        <w:t>or</w:t>
+          <w:sz w:val="22"/>
+          <w:szCs w:val="22"/>
+        </w:rPr>
+        <w:t>methods and use the</w:t>
       </w:r>
       <w:r>
         <w:rPr>
           <w:rStyle w:val="apple-converted-space"/>
           <w:rFonts w:ascii="Helvetica Neue" w:eastAsia="Times New Roman" w:hAnsi="Helvetica Neue" w:cs="Times New Roman"/>
           <w:color w:val="333333"/>
-          <w:sz w:val="25"/>
-          <w:szCs w:val="25"/>
+          <w:sz w:val="22"/>
+          <w:szCs w:val="22"/>
         </w:rPr>
         <w:t> </w:t>
       </w:r>
@@ -548,16 +529,18 @@
           <w:rStyle w:val="HTML"/>
           <w:rFonts w:ascii="Consolas" w:hAnsi="Consolas"/>
           <w:color w:val="333333"/>
-        </w:rPr>
-        <w:t>d3.json(file, error, data)</w:t>
+          <w:sz w:val="22"/>
+          <w:szCs w:val="22"/>
+        </w:rPr>
+        <w:t>data</w:t>
       </w:r>
       <w:r>
         <w:rPr>
           <w:rStyle w:val="apple-converted-space"/>
           <w:rFonts w:ascii="Helvetica Neue" w:eastAsia="Times New Roman" w:hAnsi="Helvetica Neue" w:cs="Times New Roman"/>
           <w:color w:val="333333"/>
-          <w:sz w:val="25"/>
-          <w:szCs w:val="25"/>
+          <w:sz w:val="22"/>
+          <w:szCs w:val="22"/>
         </w:rPr>
         <w:t> </w:t>
       </w:r>
@@ -565,45 +548,8 @@
         <w:rPr>
           <w:rFonts w:ascii="Helvetica Neue" w:eastAsia="Times New Roman" w:hAnsi="Helvetica Neue" w:cs="Times New Roman"/>
           <w:color w:val="333333"/>
-          <w:sz w:val="25"/>
-          <w:szCs w:val="25"/>
-        </w:rPr>
-        <w:t>methods and use the</w:t>
-      </w:r>
-      <w:r>
-        <w:rPr>
-          <w:rStyle w:val="apple-converted-space"/>
-          <w:rFonts w:ascii="Helvetica Neue" w:eastAsia="Times New Roman" w:hAnsi="Helvetica Neue" w:cs="Times New Roman"/>
-          <w:color w:val="333333"/>
-          <w:sz w:val="25"/>
-          <w:szCs w:val="25"/>
-        </w:rPr>
-        <w:t> </w:t>
-      </w:r>
-      <w:r>
-        <w:rPr>
-          <w:rStyle w:val="HTML"/>
-          <w:rFonts w:ascii="Consolas" w:hAnsi="Consolas"/>
-          <w:color w:val="333333"/>
-        </w:rPr>
-        <w:t>data</w:t>
-      </w:r>
-      <w:r>
-        <w:rPr>
-          <w:rStyle w:val="apple-converted-space"/>
-          <w:rFonts w:ascii="Helvetica Neue" w:eastAsia="Times New Roman" w:hAnsi="Helvetica Neue" w:cs="Times New Roman"/>
-          <w:color w:val="333333"/>
-          <w:sz w:val="25"/>
-          <w:szCs w:val="25"/>
-        </w:rPr>
-        <w:t> </w:t>
-      </w:r>
-      <w:r>
-        <w:rPr>
-          <w:rFonts w:ascii="Helvetica Neue" w:eastAsia="Times New Roman" w:hAnsi="Helvetica Neue" w:cs="Times New Roman"/>
-          <w:color w:val="333333"/>
-          <w:sz w:val="25"/>
-          <w:szCs w:val="25"/>
+          <w:sz w:val="22"/>
+          <w:szCs w:val="22"/>
         </w:rPr>
         <w:t>callback to indicate success loading the data, either in the console or on the page.</w:t>
       </w:r>
@@ -620,18 +566,17 @@
         <w:rPr>
           <w:rFonts w:ascii="Helvetica Neue" w:eastAsia="Times New Roman" w:hAnsi="Helvetica Neue" w:cs="Times New Roman"/>
           <w:color w:val="333333"/>
-          <w:sz w:val="25"/>
-          <w:szCs w:val="25"/>
-        </w:rPr>
-      </w:pPr>
-      <w:r>
-        <w:rPr>
-          <w:rFonts w:ascii="Helvetica Neue" w:eastAsia="Times New Roman" w:hAnsi="Helvetica Neue" w:cs="Times New Roman"/>
-          <w:color w:val="333333"/>
-          <w:sz w:val="25"/>
-          <w:szCs w:val="25"/>
-        </w:rPr>
-        <w:lastRenderedPageBreak/>
+          <w:sz w:val="22"/>
+          <w:szCs w:val="22"/>
+        </w:rPr>
+      </w:pPr>
+      <w:r>
+        <w:rPr>
+          <w:rFonts w:ascii="Helvetica Neue" w:eastAsia="Times New Roman" w:hAnsi="Helvetica Neue" w:cs="Times New Roman"/>
+          <w:color w:val="333333"/>
+          <w:sz w:val="22"/>
+          <w:szCs w:val="22"/>
+        </w:rPr>
         <w:t>Write an ordered list of comments in js describing the steps you will take to map your data to svg elements. Commit this.</w:t>
       </w:r>
     </w:p>
@@ -647,17 +592,18 @@
         <w:rPr>
           <w:rFonts w:ascii="Helvetica Neue" w:eastAsia="Times New Roman" w:hAnsi="Helvetica Neue" w:cs="Times New Roman"/>
           <w:color w:val="333333"/>
-          <w:sz w:val="25"/>
-          <w:szCs w:val="25"/>
-        </w:rPr>
-      </w:pPr>
-      <w:r>
-        <w:rPr>
-          <w:rFonts w:ascii="Helvetica Neue" w:eastAsia="Times New Roman" w:hAnsi="Helvetica Neue" w:cs="Times New Roman"/>
-          <w:color w:val="333333"/>
-          <w:sz w:val="25"/>
-          <w:szCs w:val="25"/>
-        </w:rPr>
+          <w:sz w:val="22"/>
+          <w:szCs w:val="22"/>
+        </w:rPr>
+      </w:pPr>
+      <w:r>
+        <w:rPr>
+          <w:rFonts w:ascii="Helvetica Neue" w:eastAsia="Times New Roman" w:hAnsi="Helvetica Neue" w:cs="Times New Roman"/>
+          <w:color w:val="333333"/>
+          <w:sz w:val="22"/>
+          <w:szCs w:val="22"/>
+        </w:rPr>
+        <w:lastRenderedPageBreak/>
         <w:t>Write code to perform each of the steps you described in comments. Your graph should render on the page. Commit this.</w:t>
       </w:r>
     </w:p>
@@ -668,16 +614,16 @@
         <w:rPr>
           <w:rFonts w:ascii="Helvetica Neue" w:hAnsi="Helvetica Neue"/>
           <w:color w:val="333333"/>
-          <w:sz w:val="25"/>
-          <w:szCs w:val="25"/>
+          <w:sz w:val="22"/>
+          <w:szCs w:val="22"/>
         </w:rPr>
       </w:pPr>
       <w:r>
         <w:rPr>
           <w:rFonts w:ascii="Helvetica Neue" w:hAnsi="Helvetica Neue"/>
           <w:color w:val="333333"/>
-          <w:sz w:val="25"/>
-          <w:szCs w:val="25"/>
+          <w:sz w:val="22"/>
+          <w:szCs w:val="22"/>
         </w:rPr>
         <w:t>This is enough to complete the assignment. You should be able to do this in a few hours.</w:t>
       </w:r>
@@ -694,16 +640,16 @@
         <w:rPr>
           <w:rFonts w:ascii="Helvetica Neue" w:eastAsia="Times New Roman" w:hAnsi="Helvetica Neue" w:cs="Times New Roman"/>
           <w:color w:val="333333"/>
-          <w:sz w:val="25"/>
-          <w:szCs w:val="25"/>
-        </w:rPr>
-      </w:pPr>
-      <w:r>
-        <w:rPr>
-          <w:rFonts w:ascii="Helvetica Neue" w:eastAsia="Times New Roman" w:hAnsi="Helvetica Neue" w:cs="Times New Roman"/>
-          <w:color w:val="333333"/>
-          <w:sz w:val="25"/>
-          <w:szCs w:val="25"/>
+          <w:sz w:val="22"/>
+          <w:szCs w:val="22"/>
+        </w:rPr>
+      </w:pPr>
+      <w:r>
+        <w:rPr>
+          <w:rFonts w:ascii="Helvetica Neue" w:eastAsia="Times New Roman" w:hAnsi="Helvetica Neue" w:cs="Times New Roman"/>
+          <w:color w:val="333333"/>
+          <w:sz w:val="22"/>
+          <w:szCs w:val="22"/>
         </w:rPr>
         <w:t>Iterate: add comments, then code, to enrich your graph. Add aesthetics, tweak sizes or color scales, add components like grid lines, axes, or annotations.</w:t>
       </w:r>
@@ -720,16 +666,16 @@
         <w:rPr>
           <w:rFonts w:ascii="Helvetica Neue" w:eastAsia="Times New Roman" w:hAnsi="Helvetica Neue" w:cs="Times New Roman"/>
           <w:color w:val="333333"/>
-          <w:sz w:val="25"/>
-          <w:szCs w:val="25"/>
-        </w:rPr>
-      </w:pPr>
-      <w:r>
-        <w:rPr>
-          <w:rFonts w:ascii="Helvetica Neue" w:eastAsia="Times New Roman" w:hAnsi="Helvetica Neue" w:cs="Times New Roman"/>
-          <w:color w:val="333333"/>
-          <w:sz w:val="25"/>
-          <w:szCs w:val="25"/>
+          <w:sz w:val="22"/>
+          <w:szCs w:val="22"/>
+        </w:rPr>
+      </w:pPr>
+      <w:r>
+        <w:rPr>
+          <w:rFonts w:ascii="Helvetica Neue" w:eastAsia="Times New Roman" w:hAnsi="Helvetica Neue" w:cs="Times New Roman"/>
+          <w:color w:val="333333"/>
+          <w:sz w:val="22"/>
+          <w:szCs w:val="22"/>
         </w:rPr>
         <w:t>Interact: add comments, then code, using the event listeners for events such as</w:t>
       </w:r>
@@ -738,8 +684,8 @@
           <w:rStyle w:val="apple-converted-space"/>
           <w:rFonts w:ascii="Helvetica Neue" w:eastAsia="Times New Roman" w:hAnsi="Helvetica Neue" w:cs="Times New Roman"/>
           <w:color w:val="333333"/>
-          <w:sz w:val="25"/>
-          <w:szCs w:val="25"/>
+          <w:sz w:val="22"/>
+          <w:szCs w:val="22"/>
         </w:rPr>
         <w:t> </w:t>
       </w:r>
@@ -748,6 +694,8 @@
           <w:rStyle w:val="HTML"/>
           <w:rFonts w:ascii="Consolas" w:hAnsi="Consolas"/>
           <w:color w:val="333333"/>
+          <w:sz w:val="22"/>
+          <w:szCs w:val="22"/>
         </w:rPr>
         <w:t>mouseover</w:t>
       </w:r>
@@ -755,8 +703,8 @@
         <w:rPr>
           <w:rFonts w:ascii="Helvetica Neue" w:eastAsia="Times New Roman" w:hAnsi="Helvetica Neue" w:cs="Times New Roman"/>
           <w:color w:val="333333"/>
-          <w:sz w:val="25"/>
-          <w:szCs w:val="25"/>
+          <w:sz w:val="22"/>
+          <w:szCs w:val="22"/>
         </w:rPr>
         <w:t>,</w:t>
       </w:r>
@@ -765,8 +713,8 @@
           <w:rStyle w:val="apple-converted-space"/>
           <w:rFonts w:ascii="Helvetica Neue" w:eastAsia="Times New Roman" w:hAnsi="Helvetica Neue" w:cs="Times New Roman"/>
           <w:color w:val="333333"/>
-          <w:sz w:val="25"/>
-          <w:szCs w:val="25"/>
+          <w:sz w:val="22"/>
+          <w:szCs w:val="22"/>
         </w:rPr>
         <w:t> </w:t>
       </w:r>
@@ -775,6 +723,8 @@
           <w:rStyle w:val="HTML"/>
           <w:rFonts w:ascii="Consolas" w:hAnsi="Consolas"/>
           <w:color w:val="333333"/>
+          <w:sz w:val="22"/>
+          <w:szCs w:val="22"/>
         </w:rPr>
         <w:t>mouseout</w:t>
       </w:r>
@@ -782,8 +732,8 @@
         <w:rPr>
           <w:rFonts w:ascii="Helvetica Neue" w:eastAsia="Times New Roman" w:hAnsi="Helvetica Neue" w:cs="Times New Roman"/>
           <w:color w:val="333333"/>
-          <w:sz w:val="25"/>
-          <w:szCs w:val="25"/>
+          <w:sz w:val="22"/>
+          <w:szCs w:val="22"/>
         </w:rPr>
         <w:t>,</w:t>
       </w:r>
@@ -792,8 +742,8 @@
           <w:rStyle w:val="apple-converted-space"/>
           <w:rFonts w:ascii="Helvetica Neue" w:eastAsia="Times New Roman" w:hAnsi="Helvetica Neue" w:cs="Times New Roman"/>
           <w:color w:val="333333"/>
-          <w:sz w:val="25"/>
-          <w:szCs w:val="25"/>
+          <w:sz w:val="22"/>
+          <w:szCs w:val="22"/>
         </w:rPr>
         <w:t> </w:t>
       </w:r>
@@ -802,34 +752,47 @@
           <w:rStyle w:val="HTML"/>
           <w:rFonts w:ascii="Consolas" w:hAnsi="Consolas"/>
           <w:color w:val="333333"/>
+          <w:sz w:val="22"/>
+          <w:szCs w:val="22"/>
         </w:rPr>
         <w:t>click</w:t>
       </w:r>
-      <w:proofErr w:type="gramStart"/>
-      <w:r>
-        <w:rPr>
-          <w:rFonts w:ascii="Helvetica Neue" w:eastAsia="Times New Roman" w:hAnsi="Helvetica Neue" w:cs="Times New Roman"/>
-          <w:color w:val="333333"/>
-          <w:sz w:val="25"/>
-          <w:szCs w:val="25"/>
+      <w:r>
+        <w:rPr>
+          <w:rFonts w:ascii="Helvetica Neue" w:eastAsia="Times New Roman" w:hAnsi="Helvetica Neue" w:cs="Times New Roman"/>
+          <w:color w:val="333333"/>
+          <w:sz w:val="22"/>
+          <w:szCs w:val="22"/>
         </w:rPr>
         <w:t>,</w:t>
       </w:r>
+      <w:r>
+        <w:rPr>
+          <w:rFonts w:ascii="Helvetica Neue" w:eastAsia="Times New Roman" w:hAnsi="Helvetica Neue" w:cs="Times New Roman" w:hint="eastAsia"/>
+          <w:color w:val="333333"/>
+          <w:sz w:val="22"/>
+          <w:szCs w:val="22"/>
+        </w:rPr>
+        <w:t xml:space="preserve"> </w:t>
+      </w:r>
+      <w:bookmarkStart w:id="0" w:name="_GoBack"/>
+      <w:bookmarkEnd w:id="0"/>
       <w:r>
         <w:rPr>
           <w:rStyle w:val="HTML"/>
           <w:rFonts w:ascii="Consolas" w:hAnsi="Consolas"/>
           <w:color w:val="333333"/>
+          <w:sz w:val="22"/>
+          <w:szCs w:val="22"/>
         </w:rPr>
         <w:t>mousedown</w:t>
       </w:r>
-      <w:proofErr w:type="gramEnd"/>
-      <w:r>
-        <w:rPr>
-          <w:rFonts w:ascii="Helvetica Neue" w:eastAsia="Times New Roman" w:hAnsi="Helvetica Neue" w:cs="Times New Roman"/>
-          <w:color w:val="333333"/>
-          <w:sz w:val="25"/>
-          <w:szCs w:val="25"/>
+      <w:r>
+        <w:rPr>
+          <w:rFonts w:ascii="Helvetica Neue" w:eastAsia="Times New Roman" w:hAnsi="Helvetica Neue" w:cs="Times New Roman"/>
+          <w:color w:val="333333"/>
+          <w:sz w:val="22"/>
+          <w:szCs w:val="22"/>
         </w:rPr>
         <w:t>,</w:t>
       </w:r>
@@ -838,8 +801,8 @@
           <w:rStyle w:val="apple-converted-space"/>
           <w:rFonts w:ascii="Helvetica Neue" w:eastAsia="Times New Roman" w:hAnsi="Helvetica Neue" w:cs="Times New Roman"/>
           <w:color w:val="333333"/>
-          <w:sz w:val="25"/>
-          <w:szCs w:val="25"/>
+          <w:sz w:val="22"/>
+          <w:szCs w:val="22"/>
         </w:rPr>
         <w:t> </w:t>
       </w:r>
@@ -848,6 +811,8 @@
           <w:rStyle w:val="HTML"/>
           <w:rFonts w:ascii="Consolas" w:hAnsi="Consolas"/>
           <w:color w:val="333333"/>
+          <w:sz w:val="22"/>
+          <w:szCs w:val="22"/>
         </w:rPr>
         <w:t>mouseup</w:t>
       </w:r>
@@ -855,8 +820,8 @@
         <w:rPr>
           <w:rFonts w:ascii="Helvetica Neue" w:eastAsia="Times New Roman" w:hAnsi="Helvetica Neue" w:cs="Times New Roman"/>
           <w:color w:val="333333"/>
-          <w:sz w:val="25"/>
-          <w:szCs w:val="25"/>
+          <w:sz w:val="22"/>
+          <w:szCs w:val="22"/>
         </w:rPr>
         <w:t>, and</w:t>
       </w:r>
@@ -865,8 +830,8 @@
           <w:rStyle w:val="apple-converted-space"/>
           <w:rFonts w:ascii="Helvetica Neue" w:eastAsia="Times New Roman" w:hAnsi="Helvetica Neue" w:cs="Times New Roman"/>
           <w:color w:val="333333"/>
-          <w:sz w:val="25"/>
-          <w:szCs w:val="25"/>
+          <w:sz w:val="22"/>
+          <w:szCs w:val="22"/>
         </w:rPr>
         <w:t> </w:t>
       </w:r>
@@ -875,6 +840,8 @@
           <w:rStyle w:val="HTML"/>
           <w:rFonts w:ascii="Consolas" w:hAnsi="Consolas"/>
           <w:color w:val="333333"/>
+          <w:sz w:val="22"/>
+          <w:szCs w:val="22"/>
         </w:rPr>
         <w:t>mousemove</w:t>
       </w:r>
@@ -882,8 +849,8 @@
         <w:rPr>
           <w:rFonts w:ascii="Helvetica Neue" w:eastAsia="Times New Roman" w:hAnsi="Helvetica Neue" w:cs="Times New Roman"/>
           <w:color w:val="333333"/>
-          <w:sz w:val="25"/>
-          <w:szCs w:val="25"/>
+          <w:sz w:val="22"/>
+          <w:szCs w:val="22"/>
         </w:rPr>
         <w:t>. Write empty callback functions to be executed when these events are raised. Commit this.</w:t>
       </w:r>
@@ -900,16 +867,16 @@
         <w:rPr>
           <w:rFonts w:ascii="Helvetica Neue" w:eastAsia="Times New Roman" w:hAnsi="Helvetica Neue" w:cs="Times New Roman"/>
           <w:color w:val="333333"/>
-          <w:sz w:val="25"/>
-          <w:szCs w:val="25"/>
-        </w:rPr>
-      </w:pPr>
-      <w:r>
-        <w:rPr>
-          <w:rFonts w:ascii="Helvetica Neue" w:eastAsia="Times New Roman" w:hAnsi="Helvetica Neue" w:cs="Times New Roman"/>
-          <w:color w:val="333333"/>
-          <w:sz w:val="25"/>
-          <w:szCs w:val="25"/>
+          <w:sz w:val="22"/>
+          <w:szCs w:val="22"/>
+        </w:rPr>
+      </w:pPr>
+      <w:r>
+        <w:rPr>
+          <w:rFonts w:ascii="Helvetica Neue" w:eastAsia="Times New Roman" w:hAnsi="Helvetica Neue" w:cs="Times New Roman"/>
+          <w:color w:val="333333"/>
+          <w:sz w:val="22"/>
+          <w:szCs w:val="22"/>
         </w:rPr>
         <w:t>Fill in one event callback.</w:t>
       </w:r>
@@ -926,16 +893,16 @@
         <w:rPr>
           <w:rFonts w:ascii="Helvetica Neue" w:eastAsia="Times New Roman" w:hAnsi="Helvetica Neue" w:cs="Times New Roman"/>
           <w:color w:val="333333"/>
-          <w:sz w:val="25"/>
-          <w:szCs w:val="25"/>
-        </w:rPr>
-      </w:pPr>
-      <w:r>
-        <w:rPr>
-          <w:rFonts w:ascii="Helvetica Neue" w:eastAsia="Times New Roman" w:hAnsi="Helvetica Neue" w:cs="Times New Roman"/>
-          <w:color w:val="333333"/>
-          <w:sz w:val="25"/>
-          <w:szCs w:val="25"/>
+          <w:sz w:val="22"/>
+          <w:szCs w:val="22"/>
+        </w:rPr>
+      </w:pPr>
+      <w:r>
+        <w:rPr>
+          <w:rFonts w:ascii="Helvetica Neue" w:eastAsia="Times New Roman" w:hAnsi="Helvetica Neue" w:cs="Times New Roman"/>
+          <w:color w:val="333333"/>
+          <w:sz w:val="22"/>
+          <w:szCs w:val="22"/>
         </w:rPr>
         <w:t>Fill in any other event callbacks you described in comments.</w:t>
       </w:r>
@@ -952,16 +919,16 @@
         <w:rPr>
           <w:rFonts w:ascii="Helvetica Neue" w:eastAsia="Times New Roman" w:hAnsi="Helvetica Neue" w:cs="Times New Roman"/>
           <w:color w:val="333333"/>
-          <w:sz w:val="25"/>
-          <w:szCs w:val="25"/>
-        </w:rPr>
-      </w:pPr>
-      <w:r>
-        <w:rPr>
-          <w:rFonts w:ascii="Helvetica Neue" w:eastAsia="Times New Roman" w:hAnsi="Helvetica Neue" w:cs="Times New Roman"/>
-          <w:color w:val="333333"/>
-          <w:sz w:val="25"/>
-          <w:szCs w:val="25"/>
+          <w:sz w:val="22"/>
+          <w:szCs w:val="22"/>
+        </w:rPr>
+      </w:pPr>
+      <w:r>
+        <w:rPr>
+          <w:rFonts w:ascii="Helvetica Neue" w:eastAsia="Times New Roman" w:hAnsi="Helvetica Neue" w:cs="Times New Roman"/>
+          <w:color w:val="333333"/>
+          <w:sz w:val="22"/>
+          <w:szCs w:val="22"/>
         </w:rPr>
         <w:t>Add a component to choose subsets of your data</w:t>
       </w:r>
@@ -969,17 +936,17 @@
     <w:p>
       <w:pPr>
         <w:rPr>
-          <w:rFonts w:hint="eastAsia"/>
-        </w:rPr>
-      </w:pPr>
-      <w:bookmarkStart w:id="0" w:name="_GoBack"/>
-      <w:bookmarkEnd w:id="0"/>
+          <w:sz w:val="22"/>
+          <w:szCs w:val="22"/>
+        </w:rPr>
+      </w:pPr>
     </w:p>
     <w:sectPr>
-      <w:pgSz w:w="11900" w:h="16840"/>
-      <w:pgMar w:top="1440" w:right="1800" w:bottom="1440" w:left="1800" w:header="851" w:footer="992" w:gutter="0"/>
+      <w:pgSz w:w="12240" w:h="15840"/>
+      <w:pgMar w:top="1440" w:right="1440" w:bottom="1440" w:left="1440" w:header="851" w:footer="992" w:gutter="0"/>
       <w:cols w:space="425"/>
       <w:docGrid w:type="lines" w:linePitch="423"/>
+      <w:printerSettings r:id="rId7"/>
     </w:sectPr>
   </w:body>
 </w:document>

</xml_diff>